<commit_message>
SpringBoot a funcionar, faltam apenas testes funcionais
</commit_message>
<xml_diff>
--- a/HW1/TQS- HW midterm assignment report - 96145.docx
+++ b/HW1/TQS- HW midterm assignment report - 96145.docx
@@ -71,7 +71,7 @@
         <w:rPr>
           <w:noProof/>
         </w:rPr>
-        <w:t>2022-05-01</w:t>
+        <w:t>2022-05-02</w:t>
       </w:r>
       <w:r>
         <w:fldChar w:fldCharType="end"/>
@@ -914,7 +914,7 @@
             </w:r>
           </w:hyperlink>
           <w:r>
-            <w:t>4</w:t>
+            <w:t>5</w:t>
           </w:r>
         </w:p>
         <w:p>
@@ -1084,7 +1084,21 @@
         <w:rPr>
           <w:color w:val="auto"/>
         </w:rPr>
-        <w:t>products. Another way around is using different APIs, if one of them is no longer working, we use another one and so on. Although, I have not developed the system to work with others APIs, so this limitation will remain.</w:t>
+        <w:t xml:space="preserve">products. Another way around is using different APIs, if one of them is no longer working, we use another one and so on. Although, I have not developed the system to work with </w:t>
+      </w:r>
+      <w:proofErr w:type="gramStart"/>
+      <w:r>
+        <w:rPr>
+          <w:color w:val="auto"/>
+        </w:rPr>
+        <w:t>others</w:t>
+      </w:r>
+      <w:proofErr w:type="gramEnd"/>
+      <w:r>
+        <w:rPr>
+          <w:color w:val="auto"/>
+        </w:rPr>
+        <w:t xml:space="preserve"> APIs, so this limitation will remain.</w:t>
       </w:r>
     </w:p>
     <w:p>
@@ -1364,7 +1378,15 @@
         <w:tab/>
       </w:r>
       <w:r>
-        <w:t xml:space="preserve">get cache usage statistics (number of requests, hits </w:t>
+        <w:t xml:space="preserve">get cache usage statistics (number of requests, </w:t>
+      </w:r>
+      <w:proofErr w:type="gramStart"/>
+      <w:r>
+        <w:t>hits</w:t>
+      </w:r>
+      <w:proofErr w:type="gramEnd"/>
+      <w:r>
+        <w:t xml:space="preserve"> </w:t>
       </w:r>
       <w:r>
         <w:tab/>
@@ -1453,7 +1475,15 @@
       </w:pPr>
       <w:r>
         <w:tab/>
-        <w:t xml:space="preserve">On the file UnitTests.java the were done three unit tests, one to check expiration time of the information in cache, another one to test the statistics (number of requests, hits and misses) and </w:t>
+        <w:t xml:space="preserve">On the file UnitTests.java the were done </w:t>
+      </w:r>
+      <w:proofErr w:type="gramStart"/>
+      <w:r>
+        <w:t>three unit</w:t>
+      </w:r>
+      <w:proofErr w:type="gramEnd"/>
+      <w:r>
+        <w:t xml:space="preserve"> tests, one to check expiration time of the information in cache, another one to test the statistics (number of requests, hits and misses) and </w:t>
       </w:r>
       <w:r>
         <w:t>the last one to check if the information is in cache before the expiration time.</w:t>
@@ -1484,7 +1514,15 @@
           <w:b/>
           <w:bCs/>
         </w:rPr>
-        <w:t>heck-expiration-t</w:t>
+        <w:t>heck-expiration-</w:t>
+      </w:r>
+      <w:proofErr w:type="gramStart"/>
+      <w:r>
+        <w:rPr>
+          <w:b/>
+          <w:bCs/>
+        </w:rPr>
+        <w:t>t</w:t>
       </w:r>
       <w:r>
         <w:rPr>
@@ -1498,7 +1536,15 @@
           <w:b/>
           <w:bCs/>
         </w:rPr>
-        <w:t>()</w:t>
+        <w:t>(</w:t>
+      </w:r>
+      <w:proofErr w:type="gramEnd"/>
+      <w:r>
+        <w:rPr>
+          <w:b/>
+          <w:bCs/>
+        </w:rPr>
+        <w:t>)</w:t>
       </w:r>
       <w:r>
         <w:rPr>
@@ -1526,11 +1572,12 @@
         <w:rPr>
           <w:b/>
           <w:bCs/>
+          <w:noProof/>
         </w:rPr>
         <w:lastRenderedPageBreak/>
         <w:drawing>
-          <wp:inline distT="0" distB="0" distL="0" distR="0" wp14:anchorId="4CD7367E" wp14:editId="009D9797">
-            <wp:extent cx="4919687" cy="1920240"/>
+          <wp:inline distT="0" distB="0" distL="0" distR="0" wp14:anchorId="4CD7367E" wp14:editId="4EFD9740">
+            <wp:extent cx="4139126" cy="1615574"/>
             <wp:effectExtent l="0" t="0" r="0" b="3810"/>
             <wp:docPr id="10" name="Imagem 10" descr="Texto&#10;&#10;Descrição gerada automaticamente"/>
             <wp:cNvGraphicFramePr>
@@ -1552,7 +1599,7 @@
                   <pic:spPr>
                     <a:xfrm>
                       <a:off x="0" y="0"/>
-                      <a:ext cx="4924905" cy="1922277"/>
+                      <a:ext cx="4152637" cy="1620847"/>
                     </a:xfrm>
                     <a:prstGeom prst="rect">
                       <a:avLst/>
@@ -1583,7 +1630,23 @@
           <w:b/>
           <w:bCs/>
         </w:rPr>
-        <w:t>check-cache-stats-test():</w:t>
+        <w:t>check-cache-stats-</w:t>
+      </w:r>
+      <w:proofErr w:type="gramStart"/>
+      <w:r>
+        <w:rPr>
+          <w:b/>
+          <w:bCs/>
+        </w:rPr>
+        <w:t>test(</w:t>
+      </w:r>
+      <w:proofErr w:type="gramEnd"/>
+      <w:r>
+        <w:rPr>
+          <w:b/>
+          <w:bCs/>
+        </w:rPr>
+        <w:t>):</w:t>
       </w:r>
     </w:p>
     <w:p>
@@ -1604,11 +1667,12 @@
         <w:rPr>
           <w:b/>
           <w:bCs/>
+          <w:noProof/>
         </w:rPr>
         <w:drawing>
-          <wp:inline distT="0" distB="0" distL="0" distR="0" wp14:anchorId="5CB192C1" wp14:editId="2357DCFE">
-            <wp:extent cx="4900085" cy="3101609"/>
-            <wp:effectExtent l="0" t="0" r="0" b="3810"/>
+          <wp:inline distT="0" distB="0" distL="0" distR="0" wp14:anchorId="5CB192C1" wp14:editId="2589CEA8">
+            <wp:extent cx="4137660" cy="2619016"/>
+            <wp:effectExtent l="0" t="0" r="0" b="0"/>
             <wp:docPr id="7" name="Imagem 7" descr="Texto&#10;&#10;Descrição gerada automaticamente"/>
             <wp:cNvGraphicFramePr>
               <a:graphicFrameLocks xmlns:a="http://schemas.openxmlformats.org/drawingml/2006/main" noChangeAspect="1"/>
@@ -1629,7 +1693,7 @@
                   <pic:spPr>
                     <a:xfrm>
                       <a:off x="0" y="0"/>
-                      <a:ext cx="4900085" cy="3101609"/>
+                      <a:ext cx="4142440" cy="2622041"/>
                     </a:xfrm>
                     <a:prstGeom prst="rect">
                       <a:avLst/>
@@ -1681,11 +1745,12 @@
         <w:rPr>
           <w:b/>
           <w:bCs/>
+          <w:noProof/>
         </w:rPr>
         <w:drawing>
-          <wp:inline distT="0" distB="0" distL="0" distR="0" wp14:anchorId="49563A49" wp14:editId="29AB995C">
-            <wp:extent cx="4945380" cy="1752600"/>
-            <wp:effectExtent l="0" t="0" r="7620" b="0"/>
+          <wp:inline distT="0" distB="0" distL="0" distR="0" wp14:anchorId="49563A49" wp14:editId="3D7C1CA7">
+            <wp:extent cx="4152900" cy="1471752"/>
+            <wp:effectExtent l="0" t="0" r="0" b="0"/>
             <wp:docPr id="8" name="Imagem 8" descr="Texto&#10;&#10;Descrição gerada automaticamente"/>
             <wp:cNvGraphicFramePr>
               <a:graphicFrameLocks xmlns:a="http://schemas.openxmlformats.org/drawingml/2006/main" noChangeAspect="1"/>
@@ -1706,7 +1771,7 @@
                   <pic:spPr>
                     <a:xfrm>
                       <a:off x="0" y="0"/>
-                      <a:ext cx="4945809" cy="1752752"/>
+                      <a:ext cx="4162246" cy="1475064"/>
                     </a:xfrm>
                     <a:prstGeom prst="rect">
                       <a:avLst/>
@@ -1743,10 +1808,6 @@
         </w:numPr>
         <w:ind w:left="576"/>
         <w:jc w:val="both"/>
-        <w:rPr>
-          <w:b/>
-          <w:bCs/>
-        </w:rPr>
       </w:pPr>
       <w:r>
         <w:rPr>
@@ -1756,36 +1817,7 @@
         <w:tab/>
       </w:r>
       <w:r>
-        <w:rPr>
-          <w:b/>
-          <w:bCs/>
-        </w:rPr>
-        <w:t>Integration tests.</w:t>
-      </w:r>
-    </w:p>
-    <w:p>
-      <w:pPr>
-        <w:pStyle w:val="Ttulo2"/>
-      </w:pPr>
-      <w:bookmarkStart w:id="12" w:name="_Toc100228991"/>
-      <w:r>
-        <w:t>Functional testing</w:t>
-      </w:r>
-      <w:bookmarkEnd w:id="12"/>
-      <w:r>
-        <w:t xml:space="preserve"> </w:t>
-      </w:r>
-    </w:p>
-    <w:p>
-      <w:pPr>
-        <w:ind w:left="0"/>
-        <w:jc w:val="both"/>
-      </w:pPr>
-      <w:r>
-        <w:tab/>
-      </w:r>
-      <w:r>
-        <w:t>The functional test case I have used was the following one:</w:t>
+        <w:t>For the integration tests I have done only one for the API integration, with the following methods:</w:t>
       </w:r>
     </w:p>
     <w:p>
@@ -1798,7 +1830,75 @@
         <w:jc w:val="both"/>
       </w:pPr>
       <w:r>
-        <w:t>Go to the WebApp home page;</w:t>
+        <w:rPr>
+          <w:b/>
+          <w:bCs/>
+        </w:rPr>
+        <w:t>when_</w:t>
+      </w:r>
+      <w:proofErr w:type="gramStart"/>
+      <w:r>
+        <w:rPr>
+          <w:b/>
+          <w:bCs/>
+        </w:rPr>
+        <w:t>getAllCountries(</w:t>
+      </w:r>
+      <w:proofErr w:type="gramEnd"/>
+      <w:r>
+        <w:rPr>
+          <w:b/>
+          <w:bCs/>
+        </w:rPr>
+        <w:t>):</w:t>
+      </w:r>
+    </w:p>
+    <w:p>
+      <w:pPr>
+        <w:pStyle w:val="PargrafodaLista"/>
+        <w:numPr>
+          <w:ilvl w:val="0"/>
+          <w:numId w:val="0"/>
+        </w:numPr>
+        <w:ind w:left="708"/>
+        <w:jc w:val="center"/>
+      </w:pPr>
+      <w:r>
+        <w:drawing>
+          <wp:inline distT="0" distB="0" distL="0" distR="0" wp14:anchorId="5028DCF9" wp14:editId="59097437">
+            <wp:extent cx="5462270" cy="775304"/>
+            <wp:effectExtent l="0" t="0" r="5080" b="6350"/>
+            <wp:docPr id="3" name="Imagem 3" descr="Texto&#10;&#10;Descrição gerada automaticamente"/>
+            <wp:cNvGraphicFramePr>
+              <a:graphicFrameLocks xmlns:a="http://schemas.openxmlformats.org/drawingml/2006/main" noChangeAspect="1"/>
+            </wp:cNvGraphicFramePr>
+            <a:graphic xmlns:a="http://schemas.openxmlformats.org/drawingml/2006/main">
+              <a:graphicData uri="http://schemas.openxmlformats.org/drawingml/2006/picture">
+                <pic:pic xmlns:pic="http://schemas.openxmlformats.org/drawingml/2006/picture">
+                  <pic:nvPicPr>
+                    <pic:cNvPr id="3" name="Imagem 3" descr="Texto&#10;&#10;Descrição gerada automaticamente"/>
+                    <pic:cNvPicPr/>
+                  </pic:nvPicPr>
+                  <pic:blipFill>
+                    <a:blip r:embed="rId10"/>
+                    <a:stretch>
+                      <a:fillRect/>
+                    </a:stretch>
+                  </pic:blipFill>
+                  <pic:spPr>
+                    <a:xfrm>
+                      <a:off x="0" y="0"/>
+                      <a:ext cx="5481434" cy="778024"/>
+                    </a:xfrm>
+                    <a:prstGeom prst="rect">
+                      <a:avLst/>
+                    </a:prstGeom>
+                  </pic:spPr>
+                </pic:pic>
+              </a:graphicData>
+            </a:graphic>
+          </wp:inline>
+        </w:drawing>
       </w:r>
     </w:p>
     <w:p>
@@ -1811,7 +1911,76 @@
         <w:jc w:val="both"/>
       </w:pPr>
       <w:r>
-        <w:t>Search for “Bra”;</w:t>
+        <w:rPr>
+          <w:b/>
+          <w:bCs/>
+        </w:rPr>
+        <w:t>when_</w:t>
+      </w:r>
+      <w:proofErr w:type="gramStart"/>
+      <w:r>
+        <w:rPr>
+          <w:b/>
+          <w:bCs/>
+        </w:rPr>
+        <w:t>getBra(</w:t>
+      </w:r>
+      <w:proofErr w:type="gramEnd"/>
+      <w:r>
+        <w:rPr>
+          <w:b/>
+          <w:bCs/>
+        </w:rPr>
+        <w:t>):</w:t>
+      </w:r>
+    </w:p>
+    <w:p>
+      <w:pPr>
+        <w:pStyle w:val="PargrafodaLista"/>
+        <w:numPr>
+          <w:ilvl w:val="0"/>
+          <w:numId w:val="0"/>
+        </w:numPr>
+        <w:ind w:left="927"/>
+        <w:jc w:val="center"/>
+      </w:pPr>
+      <w:r>
+        <w:lastRenderedPageBreak/>
+        <w:drawing>
+          <wp:inline distT="0" distB="0" distL="0" distR="0" wp14:anchorId="48427987" wp14:editId="494F6CF0">
+            <wp:extent cx="5675630" cy="847988"/>
+            <wp:effectExtent l="0" t="0" r="1270" b="9525"/>
+            <wp:docPr id="6" name="Imagem 6" descr="Texto&#10;&#10;Descrição gerada automaticamente"/>
+            <wp:cNvGraphicFramePr>
+              <a:graphicFrameLocks xmlns:a="http://schemas.openxmlformats.org/drawingml/2006/main" noChangeAspect="1"/>
+            </wp:cNvGraphicFramePr>
+            <a:graphic xmlns:a="http://schemas.openxmlformats.org/drawingml/2006/main">
+              <a:graphicData uri="http://schemas.openxmlformats.org/drawingml/2006/picture">
+                <pic:pic xmlns:pic="http://schemas.openxmlformats.org/drawingml/2006/picture">
+                  <pic:nvPicPr>
+                    <pic:cNvPr id="6" name="Imagem 6" descr="Texto&#10;&#10;Descrição gerada automaticamente"/>
+                    <pic:cNvPicPr/>
+                  </pic:nvPicPr>
+                  <pic:blipFill>
+                    <a:blip r:embed="rId11"/>
+                    <a:stretch>
+                      <a:fillRect/>
+                    </a:stretch>
+                  </pic:blipFill>
+                  <pic:spPr>
+                    <a:xfrm>
+                      <a:off x="0" y="0"/>
+                      <a:ext cx="5683216" cy="849121"/>
+                    </a:xfrm>
+                    <a:prstGeom prst="rect">
+                      <a:avLst/>
+                    </a:prstGeom>
+                  </pic:spPr>
+                </pic:pic>
+              </a:graphicData>
+            </a:graphic>
+          </wp:inline>
+        </w:drawing>
       </w:r>
     </w:p>
     <w:p>
@@ -1824,9 +1993,155 @@
         <w:jc w:val="both"/>
       </w:pPr>
       <w:r>
-        <w:lastRenderedPageBreak/>
-        <w:t>Click the first country to appear on the list (Brazil);</w:t>
-      </w:r>
+        <w:rPr>
+          <w:b/>
+          <w:bCs/>
+        </w:rPr>
+        <w:t>when_</w:t>
+      </w:r>
+      <w:proofErr w:type="gramStart"/>
+      <w:r>
+        <w:rPr>
+          <w:b/>
+          <w:bCs/>
+        </w:rPr>
+        <w:t>getBrazilStats(</w:t>
+      </w:r>
+      <w:proofErr w:type="gramEnd"/>
+      <w:r>
+        <w:rPr>
+          <w:b/>
+          <w:bCs/>
+        </w:rPr>
+        <w:t>):</w:t>
+      </w:r>
+    </w:p>
+    <w:p>
+      <w:pPr>
+        <w:pStyle w:val="PargrafodaLista"/>
+        <w:numPr>
+          <w:ilvl w:val="0"/>
+          <w:numId w:val="0"/>
+        </w:numPr>
+        <w:ind w:left="927"/>
+        <w:jc w:val="center"/>
+      </w:pPr>
+      <w:r>
+        <w:drawing>
+          <wp:inline distT="0" distB="0" distL="0" distR="0" wp14:anchorId="26BA522E" wp14:editId="63F68887">
+            <wp:extent cx="5727656" cy="768996"/>
+            <wp:effectExtent l="0" t="0" r="6985" b="0"/>
+            <wp:docPr id="9" name="Imagem 9" descr="Interface gráfica do usuário, Texto&#10;&#10;Descrição gerada automaticamente"/>
+            <wp:cNvGraphicFramePr>
+              <a:graphicFrameLocks xmlns:a="http://schemas.openxmlformats.org/drawingml/2006/main" noChangeAspect="1"/>
+            </wp:cNvGraphicFramePr>
+            <a:graphic xmlns:a="http://schemas.openxmlformats.org/drawingml/2006/main">
+              <a:graphicData uri="http://schemas.openxmlformats.org/drawingml/2006/picture">
+                <pic:pic xmlns:pic="http://schemas.openxmlformats.org/drawingml/2006/picture">
+                  <pic:nvPicPr>
+                    <pic:cNvPr id="9" name="Imagem 9" descr="Interface gráfica do usuário, Texto&#10;&#10;Descrição gerada automaticamente"/>
+                    <pic:cNvPicPr/>
+                  </pic:nvPicPr>
+                  <pic:blipFill>
+                    <a:blip r:embed="rId12"/>
+                    <a:stretch>
+                      <a:fillRect/>
+                    </a:stretch>
+                  </pic:blipFill>
+                  <pic:spPr>
+                    <a:xfrm>
+                      <a:off x="0" y="0"/>
+                      <a:ext cx="5798143" cy="778460"/>
+                    </a:xfrm>
+                    <a:prstGeom prst="rect">
+                      <a:avLst/>
+                    </a:prstGeom>
+                  </pic:spPr>
+                </pic:pic>
+              </a:graphicData>
+            </a:graphic>
+          </wp:inline>
+        </w:drawing>
+      </w:r>
+    </w:p>
+    <w:p>
+      <w:pPr>
+        <w:pStyle w:val="Ttulo2"/>
+      </w:pPr>
+      <w:bookmarkStart w:id="12" w:name="_Toc100228991"/>
+      <w:r>
+        <w:t>Functional testing</w:t>
+      </w:r>
+      <w:bookmarkEnd w:id="12"/>
+      <w:r>
+        <w:t xml:space="preserve"> </w:t>
+      </w:r>
+    </w:p>
+    <w:p>
+      <w:pPr>
+        <w:ind w:left="0"/>
+        <w:jc w:val="both"/>
+      </w:pPr>
+      <w:r>
+        <w:tab/>
+      </w:r>
+      <w:r>
+        <w:t>The functional test case I have used was the following one:</w:t>
+      </w:r>
+    </w:p>
+    <w:p>
+      <w:pPr>
+        <w:pStyle w:val="PargrafodaLista"/>
+        <w:numPr>
+          <w:ilvl w:val="0"/>
+          <w:numId w:val="41"/>
+        </w:numPr>
+        <w:jc w:val="both"/>
+      </w:pPr>
+      <w:r>
+        <w:t xml:space="preserve">Go to the WebApp home </w:t>
+      </w:r>
+      <w:proofErr w:type="gramStart"/>
+      <w:r>
+        <w:t>page;</w:t>
+      </w:r>
+      <w:proofErr w:type="gramEnd"/>
+    </w:p>
+    <w:p>
+      <w:pPr>
+        <w:pStyle w:val="PargrafodaLista"/>
+        <w:numPr>
+          <w:ilvl w:val="0"/>
+          <w:numId w:val="41"/>
+        </w:numPr>
+        <w:jc w:val="both"/>
+      </w:pPr>
+      <w:r>
+        <w:t>Search for “Bra</w:t>
+      </w:r>
+      <w:proofErr w:type="gramStart"/>
+      <w:r>
+        <w:t>”;</w:t>
+      </w:r>
+      <w:proofErr w:type="gramEnd"/>
+    </w:p>
+    <w:p>
+      <w:pPr>
+        <w:pStyle w:val="PargrafodaLista"/>
+        <w:numPr>
+          <w:ilvl w:val="0"/>
+          <w:numId w:val="41"/>
+        </w:numPr>
+        <w:jc w:val="both"/>
+      </w:pPr>
+      <w:r>
+        <w:t>Click the first country to appear on the list (Brazil</w:t>
+      </w:r>
+      <w:proofErr w:type="gramStart"/>
+      <w:r>
+        <w:t>);</w:t>
+      </w:r>
+      <w:proofErr w:type="gramEnd"/>
     </w:p>
     <w:p>
       <w:pPr>
@@ -1889,14 +2204,16 @@
           <w:ilvl w:val="0"/>
           <w:numId w:val="0"/>
         </w:numPr>
-        <w:ind w:left="708"/>
-        <w:jc w:val="both"/>
-      </w:pPr>
-      <w:r>
+        <w:jc w:val="center"/>
+      </w:pPr>
+      <w:r>
+        <w:rPr>
+          <w:noProof/>
+        </w:rPr>
         <w:drawing>
-          <wp:inline distT="0" distB="0" distL="0" distR="0" wp14:anchorId="61E382C8" wp14:editId="29F444FC">
-            <wp:extent cx="5273040" cy="1554871"/>
-            <wp:effectExtent l="0" t="0" r="3810" b="7620"/>
+          <wp:inline distT="0" distB="0" distL="0" distR="0" wp14:anchorId="61E382C8" wp14:editId="597EF4EF">
+            <wp:extent cx="4573326" cy="1348544"/>
+            <wp:effectExtent l="0" t="0" r="0" b="4445"/>
             <wp:docPr id="4" name="Imagem 4" descr="Texto&#10;&#10;Descrição gerada automaticamente"/>
             <wp:cNvGraphicFramePr>
               <a:graphicFrameLocks xmlns:a="http://schemas.openxmlformats.org/drawingml/2006/main" noChangeAspect="1"/>
@@ -1909,7 +2226,7 @@
                     <pic:cNvPicPr/>
                   </pic:nvPicPr>
                   <pic:blipFill>
-                    <a:blip r:embed="rId10"/>
+                    <a:blip r:embed="rId13"/>
                     <a:stretch>
                       <a:fillRect/>
                     </a:stretch>
@@ -1917,7 +2234,7 @@
                   <pic:spPr>
                     <a:xfrm>
                       <a:off x="0" y="0"/>
-                      <a:ext cx="5278121" cy="1556369"/>
+                      <a:ext cx="4586519" cy="1352434"/>
                     </a:xfrm>
                     <a:prstGeom prst="rect">
                       <a:avLst/>
@@ -1956,10 +2273,13 @@
         <w:jc w:val="center"/>
       </w:pPr>
       <w:r>
+        <w:rPr>
+          <w:noProof/>
+        </w:rPr>
         <w:drawing>
-          <wp:inline distT="0" distB="0" distL="0" distR="0" wp14:anchorId="6EE5573F" wp14:editId="05837704">
-            <wp:extent cx="5261610" cy="3871144"/>
-            <wp:effectExtent l="0" t="0" r="0" b="0"/>
+          <wp:inline distT="0" distB="0" distL="0" distR="0" wp14:anchorId="6EE5573F" wp14:editId="203A4B2D">
+            <wp:extent cx="4450716" cy="3274542"/>
+            <wp:effectExtent l="0" t="0" r="6985" b="2540"/>
             <wp:docPr id="5" name="Imagem 5" descr="Texto&#10;&#10;Descrição gerada automaticamente"/>
             <wp:cNvGraphicFramePr>
               <a:graphicFrameLocks xmlns:a="http://schemas.openxmlformats.org/drawingml/2006/main" noChangeAspect="1"/>
@@ -1972,7 +2292,7 @@
                     <pic:cNvPicPr/>
                   </pic:nvPicPr>
                   <pic:blipFill>
-                    <a:blip r:embed="rId11"/>
+                    <a:blip r:embed="rId14"/>
                     <a:stretch>
                       <a:fillRect/>
                     </a:stretch>
@@ -1980,7 +2300,7 @@
                   <pic:spPr>
                     <a:xfrm>
                       <a:off x="0" y="0"/>
-                      <a:ext cx="5268213" cy="3876002"/>
+                      <a:ext cx="4479693" cy="3295861"/>
                     </a:xfrm>
                     <a:prstGeom prst="rect">
                       <a:avLst/>
@@ -1999,6 +2319,7 @@
       </w:pPr>
       <w:bookmarkStart w:id="13" w:name="_Toc100228992"/>
       <w:r>
+        <w:lastRenderedPageBreak/>
         <w:t>C</w:t>
       </w:r>
       <w:r>
@@ -2020,10 +2341,18 @@
         <w:tab/>
       </w:r>
       <w:r>
-        <w:t>The main problem I have found with SonarQube was the security hotspot of printStackTrace</w:t>
-      </w:r>
-      <w:r>
-        <w:t>()</w:t>
+        <w:t xml:space="preserve">The main problem I have found with SonarQube was the security hotspot of </w:t>
+      </w:r>
+      <w:proofErr w:type="gramStart"/>
+      <w:r>
+        <w:t>printStackTrace</w:t>
+      </w:r>
+      <w:r>
+        <w:t>(</w:t>
+      </w:r>
+      <w:proofErr w:type="gramEnd"/>
+      <w:r>
+        <w:t>)</w:t>
       </w:r>
       <w:r>
         <w:t xml:space="preserve"> in a try-catch block. After that I have changed when I used it on code to avoid this problem.</w:t>
@@ -2085,7 +2414,6 @@
         <w:jc w:val="both"/>
       </w:pPr>
       <w:r>
-        <w:lastRenderedPageBreak/>
         <w:t>After changing all problems reported by SonarQube I have reached the following results:</w:t>
       </w:r>
     </w:p>
@@ -2287,10 +2615,10 @@
       </w:r>
     </w:p>
     <w:sectPr>
-      <w:headerReference w:type="default" r:id="rId12"/>
-      <w:footerReference w:type="even" r:id="rId13"/>
-      <w:footerReference w:type="default" r:id="rId14"/>
-      <w:footerReference w:type="first" r:id="rId15"/>
+      <w:headerReference w:type="default" r:id="rId15"/>
+      <w:footerReference w:type="even" r:id="rId16"/>
+      <w:footerReference w:type="default" r:id="rId17"/>
+      <w:footerReference w:type="first" r:id="rId18"/>
       <w:pgSz w:w="11906" w:h="16838" w:code="9"/>
       <w:pgMar w:top="1134" w:right="1021" w:bottom="1134" w:left="1247" w:header="680" w:footer="680" w:gutter="0"/>
       <w:cols w:space="720"/>
@@ -4484,7 +4812,7 @@
   <w:abstractNum w:abstractNumId="16" w15:restartNumberingAfterBreak="0">
     <w:nsid w:val="32151F82"/>
     <w:multiLevelType w:val="hybridMultilevel"/>
-    <w:tmpl w:val="74CAEDA4"/>
+    <w:tmpl w:val="227C3D8A"/>
     <w:lvl w:ilvl="0" w:tplc="08160001">
       <w:start w:val="1"/>
       <w:numFmt w:val="bullet"/>

</xml_diff>